<commit_message>
#2 - Added basic String consumer
</commit_message>
<xml_diff>
--- a/udemy_course_notes.docx
+++ b/udemy_course_notes.docx
@@ -117,21 +117,7 @@
           <w:sz w:val="24"/>
           <w:szCs w:val="24"/>
         </w:rPr>
-        <w:t xml:space="preserve"> and extract </w:t>
-      </w:r>
-      <w:r>
-        <w:rPr>
-          <w:sz w:val="24"/>
-          <w:szCs w:val="24"/>
-        </w:rPr>
-        <w:t>kafka_2.13-3.7.0.tgz</w:t>
-      </w:r>
-      <w:r>
-        <w:rPr>
-          <w:sz w:val="24"/>
-          <w:szCs w:val="24"/>
-        </w:rPr>
-        <w:t xml:space="preserve"> to this folder</w:t>
+        <w:t xml:space="preserve"> and extract kafka_2.13-3.7.0.tgz to this folder</w:t>
       </w:r>
     </w:p>
     <w:p>
@@ -147,14 +133,7 @@
           <w:sz w:val="24"/>
           <w:szCs w:val="24"/>
         </w:rPr>
-        <w:t xml:space="preserve">&gt; </w:t>
-      </w:r>
-      <w:r>
-        <w:rPr>
-          <w:sz w:val="24"/>
-          <w:szCs w:val="24"/>
-        </w:rPr>
-        <w:t>tar -</w:t>
+        <w:t>&gt; tar -</w:t>
       </w:r>
       <w:proofErr w:type="spellStart"/>
       <w:r>
@@ -206,14 +185,7 @@
           <w:sz w:val="24"/>
           <w:szCs w:val="24"/>
         </w:rPr>
-        <w:t xml:space="preserve">&gt; </w:t>
-      </w:r>
-      <w:r>
-        <w:rPr>
-          <w:sz w:val="24"/>
-          <w:szCs w:val="24"/>
-        </w:rPr>
-        <w:t>cd kafka_2.13-3.7.0</w:t>
+        <w:t>&gt; cd kafka_2.13-3.7.0</w:t>
       </w:r>
     </w:p>
     <w:p>
@@ -229,14 +201,7 @@
           <w:sz w:val="24"/>
           <w:szCs w:val="24"/>
         </w:rPr>
-        <w:t xml:space="preserve">&gt; </w:t>
-      </w:r>
-      <w:r>
-        <w:rPr>
-          <w:sz w:val="24"/>
-          <w:szCs w:val="24"/>
-        </w:rPr>
-        <w:t>KAFKA_CLUSTER_ID="$(bin/kafka-storage.sh random-</w:t>
+        <w:t>&gt; KAFKA_CLUSTER_ID="$(bin/kafka-storage.sh random-</w:t>
       </w:r>
       <w:proofErr w:type="spellStart"/>
       <w:r>
@@ -268,14 +233,7 @@
           <w:sz w:val="24"/>
           <w:szCs w:val="24"/>
         </w:rPr>
-        <w:t xml:space="preserve">&gt; </w:t>
-      </w:r>
-      <w:r>
-        <w:rPr>
-          <w:sz w:val="24"/>
-          <w:szCs w:val="24"/>
-        </w:rPr>
-        <w:t>echo $KAFKA_CLUSTER_ID</w:t>
+        <w:t>&gt; echo $KAFKA_CLUSTER_ID</w:t>
       </w:r>
     </w:p>
     <w:p>
@@ -311,14 +269,7 @@
           <w:sz w:val="24"/>
           <w:szCs w:val="24"/>
         </w:rPr>
-        <w:t xml:space="preserve">&gt; </w:t>
-      </w:r>
-      <w:r>
-        <w:rPr>
-          <w:sz w:val="24"/>
-          <w:szCs w:val="24"/>
-        </w:rPr>
-        <w:t>bin/kafka-storage.sh format -t $KAFKA_CLUSTER_ID -c config/kraft/</w:t>
+        <w:t>&gt; bin/kafka-storage.sh format -t $KAFKA_CLUSTER_ID -c config/kraft/</w:t>
       </w:r>
       <w:proofErr w:type="spellStart"/>
       <w:r>
@@ -339,6 +290,7 @@
       </w:pPr>
       <w:r>
         <w:rPr>
+          <w:noProof/>
           <w:sz w:val="24"/>
           <w:szCs w:val="24"/>
         </w:rPr>
@@ -464,21 +416,7 @@
           <w:sz w:val="24"/>
           <w:szCs w:val="24"/>
         </w:rPr>
-        <w:t>Shut down</w:t>
-      </w:r>
-      <w:r>
-        <w:rPr>
-          <w:sz w:val="24"/>
-          <w:szCs w:val="24"/>
-        </w:rPr>
-        <w:t xml:space="preserve"> Kafka</w:t>
-      </w:r>
-      <w:r>
-        <w:rPr>
-          <w:sz w:val="24"/>
-          <w:szCs w:val="24"/>
-        </w:rPr>
-        <w:t xml:space="preserve"> Server</w:t>
+        <w:t>Shut down Kafka Server</w:t>
       </w:r>
     </w:p>
     <w:p>
@@ -697,13 +635,7 @@
         <w:t>3</w:t>
       </w:r>
       <w:r>
-        <w:t xml:space="preserve"> </w:t>
-      </w:r>
-      <w:r>
-        <w:t>Show Information of a T</w:t>
-      </w:r>
-      <w:r>
-        <w:t>opic</w:t>
+        <w:t xml:space="preserve"> Show Information of a Topic</w:t>
       </w:r>
     </w:p>
     <w:p>
@@ -717,28 +649,13 @@
         <w:t>bin/kafka</w:t>
       </w:r>
       <w:r>
-        <w:t xml:space="preserve">-topics.sh </w:t>
-      </w:r>
-      <w:r>
-        <w:t>--</w:t>
-      </w:r>
-      <w:r>
-        <w:t xml:space="preserve">bootstrap-server localhost:9092 </w:t>
-      </w:r>
-      <w:r>
-        <w:t>--</w:t>
+        <w:t>-topics.sh --bootstrap-server localhost:9092 --</w:t>
       </w:r>
       <w:r>
         <w:t>describe</w:t>
       </w:r>
       <w:r>
-        <w:t xml:space="preserve"> </w:t>
-      </w:r>
-      <w:r>
-        <w:t>--</w:t>
-      </w:r>
-      <w:r>
-        <w:t xml:space="preserve">topic </w:t>
+        <w:t xml:space="preserve"> --topic </w:t>
       </w:r>
       <w:proofErr w:type="spellStart"/>
       <w:proofErr w:type="gramStart"/>
@@ -753,6 +670,9 @@
         <w:ind w:left="180"/>
       </w:pPr>
       <w:r>
+        <w:rPr>
+          <w:noProof/>
+        </w:rPr>
         <w:drawing>
           <wp:inline distT="0" distB="0" distL="0" distR="0" wp14:anchorId="7B2F78A2" wp14:editId="27DB66FF">
             <wp:extent cx="6629400" cy="229235"/>
@@ -795,16 +715,7 @@
         <w:pStyle w:val="Heading3"/>
       </w:pPr>
       <w:r>
-        <w:t>3.</w:t>
-      </w:r>
-      <w:r>
-        <w:t>4</w:t>
-      </w:r>
-      <w:r>
-        <w:t xml:space="preserve"> </w:t>
-      </w:r>
-      <w:r>
-        <w:t>Update a Topic</w:t>
+        <w:t>3.4 Update a Topic</w:t>
       </w:r>
     </w:p>
     <w:p>
@@ -818,13 +729,7 @@
         <w:t>bin/kafka</w:t>
       </w:r>
       <w:r>
-        <w:t>-topics.sh --bootstrap-server localhost:9092 --</w:t>
-      </w:r>
-      <w:r>
-        <w:t>alter</w:t>
-      </w:r>
-      <w:r>
-        <w:t xml:space="preserve"> --topic </w:t>
+        <w:t xml:space="preserve">-topics.sh --bootstrap-server localhost:9092 --alter --topic </w:t>
       </w:r>
       <w:proofErr w:type="spellStart"/>
       <w:proofErr w:type="gramStart"/>
@@ -849,6 +754,9 @@
         <w:br/>
       </w:r>
       <w:r>
+        <w:rPr>
+          <w:noProof/>
+        </w:rPr>
         <w:drawing>
           <wp:inline distT="0" distB="0" distL="0" distR="0" wp14:anchorId="14394674" wp14:editId="11224F92">
             <wp:extent cx="6629400" cy="430530"/>
@@ -891,19 +799,7 @@
         <w:pStyle w:val="Heading3"/>
       </w:pPr>
       <w:r>
-        <w:t>3.</w:t>
-      </w:r>
-      <w:r>
-        <w:t>5</w:t>
-      </w:r>
-      <w:r>
-        <w:t xml:space="preserve"> </w:t>
-      </w:r>
-      <w:r>
-        <w:t>Delete</w:t>
-      </w:r>
-      <w:r>
-        <w:t xml:space="preserve"> a Topic</w:t>
+        <w:t>3.5 Delete a Topic</w:t>
       </w:r>
     </w:p>
     <w:p>
@@ -917,13 +813,7 @@
         <w:t>bin/kafka</w:t>
       </w:r>
       <w:r>
-        <w:t xml:space="preserve">-topics.sh --bootstrap-server localhost:9092 </w:t>
-      </w:r>
-      <w:r>
-        <w:t xml:space="preserve">--delete </w:t>
-      </w:r>
-      <w:r>
-        <w:t xml:space="preserve">--topic </w:t>
+        <w:t xml:space="preserve">-topics.sh --bootstrap-server localhost:9092 --delete --topic </w:t>
       </w:r>
       <w:proofErr w:type="spellStart"/>
       <w:proofErr w:type="gramStart"/>
@@ -944,10 +834,7 @@
         <w:t>Consumer</w:t>
       </w:r>
       <w:r>
-        <w:t xml:space="preserve"> </w:t>
-      </w:r>
-      <w:r>
-        <w:t>Group</w:t>
+        <w:t xml:space="preserve"> Group</w:t>
       </w:r>
       <w:r>
         <w:t xml:space="preserve"> CLI</w:t>
@@ -1094,6 +981,9 @@
     </w:p>
     <w:p>
       <w:r>
+        <w:rPr>
+          <w:noProof/>
+        </w:rPr>
         <w:drawing>
           <wp:inline distT="0" distB="0" distL="0" distR="0" wp14:anchorId="42259B47" wp14:editId="3CEFA97E">
             <wp:extent cx="6629400" cy="657225"/>
@@ -1162,6 +1052,9 @@
     </w:p>
     <w:p>
       <w:r>
+        <w:rPr>
+          <w:noProof/>
+        </w:rPr>
         <w:drawing>
           <wp:inline distT="0" distB="0" distL="0" distR="0" wp14:anchorId="7C2C1285" wp14:editId="7B85904C">
             <wp:extent cx="6629400" cy="316230"/>
@@ -1230,6 +1123,9 @@
     </w:p>
     <w:p>
       <w:r>
+        <w:rPr>
+          <w:noProof/>
+        </w:rPr>
         <w:drawing>
           <wp:inline distT="0" distB="0" distL="0" distR="0" wp14:anchorId="0010D03D" wp14:editId="0B0A00A5">
             <wp:extent cx="6629400" cy="280670"/>
@@ -1267,6 +1163,154 @@
         </w:drawing>
       </w:r>
     </w:p>
+    <w:p>
+      <w:pPr>
+        <w:pStyle w:val="Heading2"/>
+      </w:pPr>
+      <w:r>
+        <w:t>4. Coding Kafka with Spring Boot</w:t>
+      </w:r>
+    </w:p>
+    <w:p>
+      <w:pPr>
+        <w:pStyle w:val="Heading3"/>
+      </w:pPr>
+      <w:r>
+        <w:t>4.1 Consumer</w:t>
+      </w:r>
+    </w:p>
+    <w:p>
+      <w:r>
+        <w:t>Create microservice “dispatch”. Commit #2</w:t>
+      </w:r>
+    </w:p>
+    <w:p>
+      <w:r>
+        <w:t>https://github.com/freeever/spring-kafka-intro</w:t>
+      </w:r>
+    </w:p>
+    <w:p>
+      <w:r>
+        <w:t xml:space="preserve">Start </w:t>
+      </w:r>
+      <w:proofErr w:type="spellStart"/>
+      <w:r>
+        <w:t>DispatchApplication</w:t>
+      </w:r>
+      <w:proofErr w:type="spellEnd"/>
+    </w:p>
+    <w:p>
+      <w:r>
+        <w:t>Start Kafka Server at 9092</w:t>
+      </w:r>
+    </w:p>
+    <w:p>
+      <w:r>
+        <w:t>Send message(s) to Kafka topic “</w:t>
+      </w:r>
+      <w:proofErr w:type="spellStart"/>
+      <w:proofErr w:type="gramStart"/>
+      <w:r>
+        <w:t>order.created</w:t>
+      </w:r>
+      <w:proofErr w:type="spellEnd"/>
+      <w:proofErr w:type="gramEnd"/>
+      <w:r>
+        <w:t>”.</w:t>
+      </w:r>
+    </w:p>
+    <w:p>
+      <w:pPr>
+        <w:rPr>
+          <w:b/>
+          <w:bCs/>
+        </w:rPr>
+      </w:pPr>
+      <w:r>
+        <w:rPr>
+          <w:b/>
+          <w:bCs/>
+        </w:rPr>
+        <w:t>Result:</w:t>
+      </w:r>
+    </w:p>
+    <w:p>
+      <w:r>
+        <w:lastRenderedPageBreak/>
+        <w:t xml:space="preserve">The </w:t>
+      </w:r>
+      <w:proofErr w:type="spellStart"/>
+      <w:r>
+        <w:t>KafkaListener</w:t>
+      </w:r>
+      <w:proofErr w:type="spellEnd"/>
+      <w:r>
+        <w:t xml:space="preserve"> in the Spring Boot application consumes the message, and </w:t>
+      </w:r>
+      <w:r>
+        <w:t>print in the console:</w:t>
+      </w:r>
+      <w:r>
+        <w:br/>
+      </w:r>
+      <w:r>
+        <w:drawing>
+          <wp:inline distT="0" distB="0" distL="0" distR="0" wp14:anchorId="2AC8EE75" wp14:editId="7ACAB101">
+            <wp:extent cx="6629400" cy="135255"/>
+            <wp:effectExtent l="0" t="0" r="0" b="0"/>
+            <wp:docPr id="1745618302" name="Picture 1"/>
+            <wp:cNvGraphicFramePr>
+              <a:graphicFrameLocks xmlns:a="http://schemas.openxmlformats.org/drawingml/2006/main" noChangeAspect="1"/>
+            </wp:cNvGraphicFramePr>
+            <a:graphic xmlns:a="http://schemas.openxmlformats.org/drawingml/2006/main">
+              <a:graphicData uri="http://schemas.openxmlformats.org/drawingml/2006/picture">
+                <pic:pic xmlns:pic="http://schemas.openxmlformats.org/drawingml/2006/picture">
+                  <pic:nvPicPr>
+                    <pic:cNvPr id="1745618302" name=""/>
+                    <pic:cNvPicPr/>
+                  </pic:nvPicPr>
+                  <pic:blipFill>
+                    <a:blip r:embed="rId11"/>
+                    <a:stretch>
+                      <a:fillRect/>
+                    </a:stretch>
+                  </pic:blipFill>
+                  <pic:spPr>
+                    <a:xfrm>
+                      <a:off x="0" y="0"/>
+                      <a:ext cx="6629400" cy="135255"/>
+                    </a:xfrm>
+                    <a:prstGeom prst="rect">
+                      <a:avLst/>
+                    </a:prstGeom>
+                  </pic:spPr>
+                </pic:pic>
+              </a:graphicData>
+            </a:graphic>
+          </wp:inline>
+        </w:drawing>
+      </w:r>
+    </w:p>
+    <w:p>
+      <w:pPr>
+        <w:pStyle w:val="Heading3"/>
+      </w:pPr>
+      <w:r>
+        <w:t xml:space="preserve">4.2 JSON </w:t>
+      </w:r>
+      <w:proofErr w:type="spellStart"/>
+      <w:r>
+        <w:t>Deserializer</w:t>
+      </w:r>
+      <w:proofErr w:type="spellEnd"/>
+      <w:r>
+        <w:t xml:space="preserve"> and Error Handling</w:t>
+      </w:r>
+    </w:p>
+    <w:p/>
+    <w:p/>
+    <w:p/>
+    <w:p/>
     <w:p/>
     <w:p/>
     <w:p/>

</xml_diff>

<commit_message>
#3 - JSON message and default Deserialization type
</commit_message>
<xml_diff>
--- a/udemy_course_notes.docx
+++ b/udemy_course_notes.docx
@@ -3,30 +3,14 @@
 <w:document xmlns:wpc="http://schemas.microsoft.com/office/word/2010/wordprocessingCanvas" xmlns:cx="http://schemas.microsoft.com/office/drawing/2014/chartex" xmlns:cx1="http://schemas.microsoft.com/office/drawing/2015/9/8/chartex" xmlns:cx2="http://schemas.microsoft.com/office/drawing/2015/10/21/chartex" xmlns:cx3="http://schemas.microsoft.com/office/drawing/2016/5/9/chartex" xmlns:cx4="http://schemas.microsoft.com/office/drawing/2016/5/10/chartex" xmlns:cx5="http://schemas.microsoft.com/office/drawing/2016/5/11/chartex" xmlns:cx6="http://schemas.microsoft.com/office/drawing/2016/5/12/chartex" xmlns:cx7="http://schemas.microsoft.com/office/drawing/2016/5/13/chartex" xmlns:cx8="http://schemas.microsoft.com/office/drawing/2016/5/14/chartex" xmlns:mc="http://schemas.openxmlformats.org/markup-compatibility/2006" xmlns:aink="http://schemas.microsoft.com/office/drawing/2016/ink" xmlns:am3d="http://schemas.microsoft.com/office/drawing/2017/model3d" xmlns:o="urn:schemas-microsoft-com:office:office" xmlns:oel="http://schemas.microsoft.com/office/2019/extlst" xmlns:r="http://schemas.openxmlformats.org/officeDocument/2006/relationships" xmlns:m="http://schemas.openxmlformats.org/officeDocument/2006/math" xmlns:v="urn:schemas-microsoft-com:vml" xmlns:wp14="http://schemas.microsoft.com/office/word/2010/wordprocessingDrawing" xmlns:wp="http://schemas.openxmlformats.org/drawingml/2006/wordprocessingDrawing" xmlns:w10="urn:schemas-microsoft-com:office:word" xmlns:w="http://schemas.openxmlformats.org/wordprocessingml/2006/main" xmlns:w14="http://schemas.microsoft.com/office/word/2010/wordml" xmlns:w15="http://schemas.microsoft.com/office/word/2012/wordml" xmlns:w16cex="http://schemas.microsoft.com/office/word/2018/wordml/cex" xmlns:w16cid="http://schemas.microsoft.com/office/word/2016/wordml/cid" xmlns:w16="http://schemas.microsoft.com/office/word/2018/wordml" xmlns:w16sdtdh="http://schemas.microsoft.com/office/word/2020/wordml/sdtdatahash" xmlns:w16se="http://schemas.microsoft.com/office/word/2015/wordml/symex" xmlns:wpg="http://schemas.microsoft.com/office/word/2010/wordprocessingGroup" xmlns:wpi="http://schemas.microsoft.com/office/word/2010/wordprocessingInk" xmlns:wne="http://schemas.microsoft.com/office/word/2006/wordml" xmlns:wps="http://schemas.microsoft.com/office/word/2010/wordprocessingShape" mc:Ignorable="w14 w15 w16se w16cid w16 w16cex w16sdtdh wp14">
   <w:body>
     <w:p>
-      <w:r>
-        <w:fldChar w:fldCharType="begin"/>
-      </w:r>
-      <w:r>
-        <w:instrText>HYPERLINK "</w:instrText>
-      </w:r>
-      <w:r>
-        <w:instrText>https://www.udemy.com/course/introduction-to-kafka-with-spring-boot</w:instrText>
-      </w:r>
-      <w:r>
-        <w:instrText>"</w:instrText>
-      </w:r>
-      <w:r>
-        <w:fldChar w:fldCharType="separate"/>
-      </w:r>
-      <w:r>
-        <w:rPr>
-          <w:rStyle w:val="Hyperlink"/>
-        </w:rPr>
-        <w:t>https://www.udemy.com/course/introduction-to-kafka-with-spring-boot</w:t>
-      </w:r>
-      <w:r>
-        <w:fldChar w:fldCharType="end"/>
-      </w:r>
+      <w:hyperlink r:id="rId5" w:history="1">
+        <w:r>
+          <w:rPr>
+            <w:rStyle w:val="Hyperlink"/>
+          </w:rPr>
+          <w:t>https://www.udemy.com/course/introduction-to-kafka-with-spring-boot</w:t>
+        </w:r>
+      </w:hyperlink>
     </w:p>
     <w:p>
       <w:pPr>
@@ -34,6 +18,17 @@
       </w:pPr>
       <w:r>
         <w:t xml:space="preserve">1. </w:t>
+      </w:r>
+      <w:r>
+        <w:t>Install and Launch Kafka Server</w:t>
+      </w:r>
+    </w:p>
+    <w:p>
+      <w:pPr>
+        <w:pStyle w:val="Heading3"/>
+      </w:pPr>
+      <w:r>
+        <w:t xml:space="preserve">1.1 </w:t>
       </w:r>
       <w:r>
         <w:t>Install Kafka in WSL</w:t>
@@ -56,23 +51,7 @@
           <w:sz w:val="24"/>
           <w:szCs w:val="24"/>
         </w:rPr>
-        <w:t>Download package to /home/</w:t>
-      </w:r>
-      <w:proofErr w:type="spellStart"/>
-      <w:r>
-        <w:rPr>
-          <w:sz w:val="24"/>
-          <w:szCs w:val="24"/>
-        </w:rPr>
-        <w:t>dxu</w:t>
-      </w:r>
-      <w:proofErr w:type="spellEnd"/>
-      <w:r>
-        <w:rPr>
-          <w:sz w:val="24"/>
-          <w:szCs w:val="24"/>
-        </w:rPr>
-        <w:t>/apps</w:t>
+        <w:t>Download package to /home/dxu/apps</w:t>
       </w:r>
     </w:p>
     <w:p>
@@ -87,37 +66,12 @@
           <w:szCs w:val="24"/>
         </w:rPr>
       </w:pPr>
-      <w:proofErr w:type="spellStart"/>
-      <w:r>
-        <w:rPr>
-          <w:sz w:val="24"/>
-          <w:szCs w:val="24"/>
-        </w:rPr>
-        <w:t>mkdir</w:t>
-      </w:r>
-      <w:proofErr w:type="spellEnd"/>
-      <w:r>
-        <w:rPr>
-          <w:sz w:val="24"/>
-          <w:szCs w:val="24"/>
-        </w:rPr>
-        <w:t xml:space="preserve"> </w:t>
-      </w:r>
-      <w:proofErr w:type="spellStart"/>
-      <w:r>
-        <w:rPr>
-          <w:sz w:val="24"/>
-          <w:szCs w:val="24"/>
-        </w:rPr>
-        <w:t>kafka</w:t>
-      </w:r>
-      <w:proofErr w:type="spellEnd"/>
-      <w:r>
-        <w:rPr>
-          <w:sz w:val="24"/>
-          <w:szCs w:val="24"/>
-        </w:rPr>
-        <w:t xml:space="preserve"> and extract kafka_2.13-3.7.0.tgz to this folder</w:t>
+      <w:r>
+        <w:rPr>
+          <w:sz w:val="24"/>
+          <w:szCs w:val="24"/>
+        </w:rPr>
+        <w:t>mkdir kafka and extract kafka_2.13-3.7.0.tgz to this folder</w:t>
       </w:r>
     </w:p>
     <w:p>
@@ -133,23 +87,7 @@
           <w:sz w:val="24"/>
           <w:szCs w:val="24"/>
         </w:rPr>
-        <w:t>&gt; tar -</w:t>
-      </w:r>
-      <w:proofErr w:type="spellStart"/>
-      <w:r>
-        <w:rPr>
-          <w:sz w:val="24"/>
-          <w:szCs w:val="24"/>
-        </w:rPr>
-        <w:t>xvf</w:t>
-      </w:r>
-      <w:proofErr w:type="spellEnd"/>
-      <w:r>
-        <w:rPr>
-          <w:sz w:val="24"/>
-          <w:szCs w:val="24"/>
-        </w:rPr>
-        <w:t xml:space="preserve"> ../kafka_2.13-3.7.0.tgz</w:t>
+        <w:t>&gt; tar -xvf ../kafka_2.13-3.7.0.tgz</w:t>
       </w:r>
     </w:p>
     <w:p>
@@ -201,23 +139,7 @@
           <w:sz w:val="24"/>
           <w:szCs w:val="24"/>
         </w:rPr>
-        <w:t>&gt; KAFKA_CLUSTER_ID="$(bin/kafka-storage.sh random-</w:t>
-      </w:r>
-      <w:proofErr w:type="spellStart"/>
-      <w:r>
-        <w:rPr>
-          <w:sz w:val="24"/>
-          <w:szCs w:val="24"/>
-        </w:rPr>
-        <w:t>uuid</w:t>
-      </w:r>
-      <w:proofErr w:type="spellEnd"/>
-      <w:r>
-        <w:rPr>
-          <w:sz w:val="24"/>
-          <w:szCs w:val="24"/>
-        </w:rPr>
-        <w:t>)"</w:t>
+        <w:t>&gt; KAFKA_CLUSTER_ID="$(bin/kafka-storage.sh random-uuid)"</w:t>
       </w:r>
     </w:p>
     <w:p>
@@ -269,17 +191,8 @@
           <w:sz w:val="24"/>
           <w:szCs w:val="24"/>
         </w:rPr>
-        <w:t>&gt; bin/kafka-storage.sh format -t $KAFKA_CLUSTER_ID -c config/kraft/</w:t>
-      </w:r>
-      <w:proofErr w:type="spellStart"/>
-      <w:r>
-        <w:rPr>
-          <w:sz w:val="24"/>
-          <w:szCs w:val="24"/>
-        </w:rPr>
-        <w:t>server.properties</w:t>
-      </w:r>
-      <w:proofErr w:type="spellEnd"/>
+        <w:t>&gt; bin/kafka-storage.sh format -t $KAFKA_CLUSTER_ID -c config/kraft/server.properties</w:t>
+      </w:r>
     </w:p>
     <w:p>
       <w:pPr>
@@ -310,7 +223,7 @@
                     <pic:cNvPicPr/>
                   </pic:nvPicPr>
                   <pic:blipFill>
-                    <a:blip r:embed="rId5"/>
+                    <a:blip r:embed="rId6"/>
                     <a:stretch>
                       <a:fillRect/>
                     </a:stretch>
@@ -366,7 +279,6 @@
           <w:szCs w:val="24"/>
         </w:rPr>
       </w:pPr>
-      <w:proofErr w:type="gramStart"/>
       <w:r>
         <w:rPr>
           <w:sz w:val="24"/>
@@ -379,25 +291,8 @@
           <w:sz w:val="24"/>
           <w:szCs w:val="24"/>
         </w:rPr>
-        <w:t xml:space="preserve"> bin/kafka-server-start.sh</w:t>
-      </w:r>
-      <w:proofErr w:type="gramEnd"/>
-      <w:r>
-        <w:rPr>
-          <w:sz w:val="24"/>
-          <w:szCs w:val="24"/>
-        </w:rPr>
-        <w:t xml:space="preserve"> config/kraft/</w:t>
-      </w:r>
-      <w:proofErr w:type="spellStart"/>
-      <w:r>
-        <w:rPr>
-          <w:sz w:val="24"/>
-          <w:szCs w:val="24"/>
-        </w:rPr>
-        <w:t>server.properties</w:t>
-      </w:r>
-      <w:proofErr w:type="spellEnd"/>
+        <w:t xml:space="preserve"> bin/kafka-server-start.sh config/kraft/server.properties</w:t>
+      </w:r>
     </w:p>
     <w:p>
       <w:pPr>
@@ -427,7 +322,6 @@
           <w:szCs w:val="24"/>
         </w:rPr>
       </w:pPr>
-      <w:proofErr w:type="gramStart"/>
       <w:r>
         <w:rPr>
           <w:sz w:val="24"/>
@@ -456,17 +350,624 @@
         </w:rPr>
         <w:t>.sh</w:t>
       </w:r>
-      <w:proofErr w:type="gramEnd"/>
-    </w:p>
-    <w:p>
-      <w:pPr>
-        <w:pStyle w:val="ListParagraph"/>
-        <w:ind w:left="0"/>
-        <w:rPr>
-          <w:sz w:val="24"/>
-          <w:szCs w:val="24"/>
-        </w:rPr>
-      </w:pPr>
+    </w:p>
+    <w:p>
+      <w:pPr>
+        <w:pStyle w:val="Heading3"/>
+      </w:pPr>
+      <w:r>
+        <w:t>1.2 Docker</w:t>
+      </w:r>
+    </w:p>
+    <w:p>
+      <w:r>
+        <w:t>Create docker-compose.yml:</w:t>
+      </w:r>
+    </w:p>
+    <w:p>
+      <w:pPr>
+        <w:shd w:val="clear" w:color="auto" w:fill="2B2B2B"/>
+        <w:tabs>
+          <w:tab w:val="left" w:pos="916"/>
+          <w:tab w:val="left" w:pos="1832"/>
+          <w:tab w:val="left" w:pos="2748"/>
+          <w:tab w:val="left" w:pos="3664"/>
+          <w:tab w:val="left" w:pos="4580"/>
+          <w:tab w:val="left" w:pos="5496"/>
+          <w:tab w:val="left" w:pos="6412"/>
+          <w:tab w:val="left" w:pos="7328"/>
+          <w:tab w:val="left" w:pos="8244"/>
+          <w:tab w:val="left" w:pos="9160"/>
+          <w:tab w:val="left" w:pos="10076"/>
+          <w:tab w:val="left" w:pos="10992"/>
+          <w:tab w:val="left" w:pos="11908"/>
+          <w:tab w:val="left" w:pos="12824"/>
+          <w:tab w:val="left" w:pos="13740"/>
+          <w:tab w:val="left" w:pos="14656"/>
+        </w:tabs>
+        <w:spacing w:after="0" w:line="240" w:lineRule="auto"/>
+        <w:rPr>
+          <w:rFonts w:ascii="Courier New" w:eastAsia="Times New Roman" w:hAnsi="Courier New" w:cs="Courier New"/>
+          <w:color w:val="A9B7C6"/>
+          <w:sz w:val="18"/>
+          <w:szCs w:val="18"/>
+        </w:rPr>
+      </w:pPr>
+      <w:r>
+        <w:rPr>
+          <w:rFonts w:ascii="Courier New" w:eastAsia="Times New Roman" w:hAnsi="Courier New" w:cs="Courier New"/>
+          <w:color w:val="CC7832"/>
+          <w:sz w:val="18"/>
+          <w:szCs w:val="18"/>
+        </w:rPr>
+        <w:t>version</w:t>
+      </w:r>
+      <w:r>
+        <w:rPr>
+          <w:rFonts w:ascii="Courier New" w:eastAsia="Times New Roman" w:hAnsi="Courier New" w:cs="Courier New"/>
+          <w:color w:val="A9B7C6"/>
+          <w:sz w:val="18"/>
+          <w:szCs w:val="18"/>
+        </w:rPr>
+        <w:t xml:space="preserve">: </w:t>
+      </w:r>
+      <w:r>
+        <w:rPr>
+          <w:rFonts w:ascii="Courier New" w:eastAsia="Times New Roman" w:hAnsi="Courier New" w:cs="Courier New"/>
+          <w:color w:val="6A8759"/>
+          <w:sz w:val="18"/>
+          <w:szCs w:val="18"/>
+        </w:rPr>
+        <w:t>'2'</w:t>
+      </w:r>
+      <w:r>
+        <w:rPr>
+          <w:rFonts w:ascii="Courier New" w:eastAsia="Times New Roman" w:hAnsi="Courier New" w:cs="Courier New"/>
+          <w:color w:val="6A8759"/>
+          <w:sz w:val="18"/>
+          <w:szCs w:val="18"/>
+        </w:rPr>
+        <w:br/>
+      </w:r>
+      <w:r>
+        <w:rPr>
+          <w:rFonts w:ascii="Courier New" w:eastAsia="Times New Roman" w:hAnsi="Courier New" w:cs="Courier New"/>
+          <w:color w:val="CC7832"/>
+          <w:sz w:val="18"/>
+          <w:szCs w:val="18"/>
+        </w:rPr>
+        <w:t>services</w:t>
+      </w:r>
+      <w:r>
+        <w:rPr>
+          <w:rFonts w:ascii="Courier New" w:eastAsia="Times New Roman" w:hAnsi="Courier New" w:cs="Courier New"/>
+          <w:color w:val="A9B7C6"/>
+          <w:sz w:val="18"/>
+          <w:szCs w:val="18"/>
+        </w:rPr>
+        <w:t>:</w:t>
+      </w:r>
+      <w:r>
+        <w:rPr>
+          <w:rFonts w:ascii="Courier New" w:eastAsia="Times New Roman" w:hAnsi="Courier New" w:cs="Courier New"/>
+          <w:color w:val="A9B7C6"/>
+          <w:sz w:val="18"/>
+          <w:szCs w:val="18"/>
+        </w:rPr>
+        <w:br/>
+        <w:t xml:space="preserve">  </w:t>
+      </w:r>
+      <w:r>
+        <w:rPr>
+          <w:rFonts w:ascii="Courier New" w:eastAsia="Times New Roman" w:hAnsi="Courier New" w:cs="Courier New"/>
+          <w:color w:val="CC7832"/>
+          <w:sz w:val="18"/>
+          <w:szCs w:val="18"/>
+        </w:rPr>
+        <w:t>zookeeper</w:t>
+      </w:r>
+      <w:r>
+        <w:rPr>
+          <w:rFonts w:ascii="Courier New" w:eastAsia="Times New Roman" w:hAnsi="Courier New" w:cs="Courier New"/>
+          <w:color w:val="A9B7C6"/>
+          <w:sz w:val="18"/>
+          <w:szCs w:val="18"/>
+        </w:rPr>
+        <w:t>:</w:t>
+      </w:r>
+      <w:r>
+        <w:rPr>
+          <w:rFonts w:ascii="Courier New" w:eastAsia="Times New Roman" w:hAnsi="Courier New" w:cs="Courier New"/>
+          <w:color w:val="A9B7C6"/>
+          <w:sz w:val="18"/>
+          <w:szCs w:val="18"/>
+        </w:rPr>
+        <w:br/>
+        <w:t xml:space="preserve">    </w:t>
+      </w:r>
+      <w:r>
+        <w:rPr>
+          <w:rFonts w:ascii="Courier New" w:eastAsia="Times New Roman" w:hAnsi="Courier New" w:cs="Courier New"/>
+          <w:color w:val="CC7832"/>
+          <w:sz w:val="18"/>
+          <w:szCs w:val="18"/>
+        </w:rPr>
+        <w:t>image</w:t>
+      </w:r>
+      <w:r>
+        <w:rPr>
+          <w:rFonts w:ascii="Courier New" w:eastAsia="Times New Roman" w:hAnsi="Courier New" w:cs="Courier New"/>
+          <w:color w:val="A9B7C6"/>
+          <w:sz w:val="18"/>
+          <w:szCs w:val="18"/>
+        </w:rPr>
+        <w:t>: confluentinc/cp-zookeeper:7.4.4</w:t>
+      </w:r>
+      <w:r>
+        <w:rPr>
+          <w:rFonts w:ascii="Courier New" w:eastAsia="Times New Roman" w:hAnsi="Courier New" w:cs="Courier New"/>
+          <w:color w:val="A9B7C6"/>
+          <w:sz w:val="18"/>
+          <w:szCs w:val="18"/>
+        </w:rPr>
+        <w:br/>
+        <w:t xml:space="preserve">    </w:t>
+      </w:r>
+      <w:r>
+        <w:rPr>
+          <w:rFonts w:ascii="Courier New" w:eastAsia="Times New Roman" w:hAnsi="Courier New" w:cs="Courier New"/>
+          <w:color w:val="CC7832"/>
+          <w:sz w:val="18"/>
+          <w:szCs w:val="18"/>
+        </w:rPr>
+        <w:t>environment</w:t>
+      </w:r>
+      <w:r>
+        <w:rPr>
+          <w:rFonts w:ascii="Courier New" w:eastAsia="Times New Roman" w:hAnsi="Courier New" w:cs="Courier New"/>
+          <w:color w:val="A9B7C6"/>
+          <w:sz w:val="18"/>
+          <w:szCs w:val="18"/>
+        </w:rPr>
+        <w:t>:</w:t>
+      </w:r>
+      <w:r>
+        <w:rPr>
+          <w:rFonts w:ascii="Courier New" w:eastAsia="Times New Roman" w:hAnsi="Courier New" w:cs="Courier New"/>
+          <w:color w:val="A9B7C6"/>
+          <w:sz w:val="18"/>
+          <w:szCs w:val="18"/>
+        </w:rPr>
+        <w:br/>
+        <w:t xml:space="preserve">      </w:t>
+      </w:r>
+      <w:r>
+        <w:rPr>
+          <w:rFonts w:ascii="Courier New" w:eastAsia="Times New Roman" w:hAnsi="Courier New" w:cs="Courier New"/>
+          <w:color w:val="CC7832"/>
+          <w:sz w:val="18"/>
+          <w:szCs w:val="18"/>
+        </w:rPr>
+        <w:t>ZOOKEEPER_CLIENT_PORT</w:t>
+      </w:r>
+      <w:r>
+        <w:rPr>
+          <w:rFonts w:ascii="Courier New" w:eastAsia="Times New Roman" w:hAnsi="Courier New" w:cs="Courier New"/>
+          <w:color w:val="A9B7C6"/>
+          <w:sz w:val="18"/>
+          <w:szCs w:val="18"/>
+        </w:rPr>
+        <w:t>: 2181</w:t>
+      </w:r>
+      <w:r>
+        <w:rPr>
+          <w:rFonts w:ascii="Courier New" w:eastAsia="Times New Roman" w:hAnsi="Courier New" w:cs="Courier New"/>
+          <w:color w:val="A9B7C6"/>
+          <w:sz w:val="18"/>
+          <w:szCs w:val="18"/>
+        </w:rPr>
+        <w:br/>
+        <w:t xml:space="preserve">      </w:t>
+      </w:r>
+      <w:r>
+        <w:rPr>
+          <w:rFonts w:ascii="Courier New" w:eastAsia="Times New Roman" w:hAnsi="Courier New" w:cs="Courier New"/>
+          <w:color w:val="CC7832"/>
+          <w:sz w:val="18"/>
+          <w:szCs w:val="18"/>
+        </w:rPr>
+        <w:t>ZOOKEEPER_TICK_TIME</w:t>
+      </w:r>
+      <w:r>
+        <w:rPr>
+          <w:rFonts w:ascii="Courier New" w:eastAsia="Times New Roman" w:hAnsi="Courier New" w:cs="Courier New"/>
+          <w:color w:val="A9B7C6"/>
+          <w:sz w:val="18"/>
+          <w:szCs w:val="18"/>
+        </w:rPr>
+        <w:t>: 2000</w:t>
+      </w:r>
+      <w:r>
+        <w:rPr>
+          <w:rFonts w:ascii="Courier New" w:eastAsia="Times New Roman" w:hAnsi="Courier New" w:cs="Courier New"/>
+          <w:color w:val="A9B7C6"/>
+          <w:sz w:val="18"/>
+          <w:szCs w:val="18"/>
+        </w:rPr>
+        <w:br/>
+        <w:t xml:space="preserve">    </w:t>
+      </w:r>
+      <w:r>
+        <w:rPr>
+          <w:rFonts w:ascii="Courier New" w:eastAsia="Times New Roman" w:hAnsi="Courier New" w:cs="Courier New"/>
+          <w:color w:val="CC7832"/>
+          <w:sz w:val="18"/>
+          <w:szCs w:val="18"/>
+        </w:rPr>
+        <w:t>ports</w:t>
+      </w:r>
+      <w:r>
+        <w:rPr>
+          <w:rFonts w:ascii="Courier New" w:eastAsia="Times New Roman" w:hAnsi="Courier New" w:cs="Courier New"/>
+          <w:color w:val="A9B7C6"/>
+          <w:sz w:val="18"/>
+          <w:szCs w:val="18"/>
+        </w:rPr>
+        <w:t>:</w:t>
+      </w:r>
+      <w:r>
+        <w:rPr>
+          <w:rFonts w:ascii="Courier New" w:eastAsia="Times New Roman" w:hAnsi="Courier New" w:cs="Courier New"/>
+          <w:color w:val="A9B7C6"/>
+          <w:sz w:val="18"/>
+          <w:szCs w:val="18"/>
+        </w:rPr>
+        <w:br/>
+        <w:t xml:space="preserve">      - 22181:2181</w:t>
+      </w:r>
+      <w:r>
+        <w:rPr>
+          <w:rFonts w:ascii="Courier New" w:eastAsia="Times New Roman" w:hAnsi="Courier New" w:cs="Courier New"/>
+          <w:color w:val="A9B7C6"/>
+          <w:sz w:val="18"/>
+          <w:szCs w:val="18"/>
+        </w:rPr>
+        <w:br/>
+      </w:r>
+      <w:r>
+        <w:rPr>
+          <w:rFonts w:ascii="Courier New" w:eastAsia="Times New Roman" w:hAnsi="Courier New" w:cs="Courier New"/>
+          <w:color w:val="A9B7C6"/>
+          <w:sz w:val="18"/>
+          <w:szCs w:val="18"/>
+        </w:rPr>
+        <w:br/>
+        <w:t xml:space="preserve">  </w:t>
+      </w:r>
+      <w:r>
+        <w:rPr>
+          <w:rFonts w:ascii="Courier New" w:eastAsia="Times New Roman" w:hAnsi="Courier New" w:cs="Courier New"/>
+          <w:color w:val="CC7832"/>
+          <w:sz w:val="18"/>
+          <w:szCs w:val="18"/>
+        </w:rPr>
+        <w:t>kafka</w:t>
+      </w:r>
+      <w:r>
+        <w:rPr>
+          <w:rFonts w:ascii="Courier New" w:eastAsia="Times New Roman" w:hAnsi="Courier New" w:cs="Courier New"/>
+          <w:color w:val="A9B7C6"/>
+          <w:sz w:val="18"/>
+          <w:szCs w:val="18"/>
+        </w:rPr>
+        <w:t>:</w:t>
+      </w:r>
+      <w:r>
+        <w:rPr>
+          <w:rFonts w:ascii="Courier New" w:eastAsia="Times New Roman" w:hAnsi="Courier New" w:cs="Courier New"/>
+          <w:color w:val="A9B7C6"/>
+          <w:sz w:val="18"/>
+          <w:szCs w:val="18"/>
+        </w:rPr>
+        <w:br/>
+        <w:t xml:space="preserve">    </w:t>
+      </w:r>
+      <w:r>
+        <w:rPr>
+          <w:rFonts w:ascii="Courier New" w:eastAsia="Times New Roman" w:hAnsi="Courier New" w:cs="Courier New"/>
+          <w:color w:val="CC7832"/>
+          <w:sz w:val="18"/>
+          <w:szCs w:val="18"/>
+        </w:rPr>
+        <w:t>image</w:t>
+      </w:r>
+      <w:r>
+        <w:rPr>
+          <w:rFonts w:ascii="Courier New" w:eastAsia="Times New Roman" w:hAnsi="Courier New" w:cs="Courier New"/>
+          <w:color w:val="A9B7C6"/>
+          <w:sz w:val="18"/>
+          <w:szCs w:val="18"/>
+        </w:rPr>
+        <w:t>: confluentinc/cp-kafka:7.4.4</w:t>
+      </w:r>
+      <w:r>
+        <w:rPr>
+          <w:rFonts w:ascii="Courier New" w:eastAsia="Times New Roman" w:hAnsi="Courier New" w:cs="Courier New"/>
+          <w:color w:val="A9B7C6"/>
+          <w:sz w:val="18"/>
+          <w:szCs w:val="18"/>
+        </w:rPr>
+        <w:br/>
+        <w:t xml:space="preserve">    </w:t>
+      </w:r>
+      <w:r>
+        <w:rPr>
+          <w:rFonts w:ascii="Courier New" w:eastAsia="Times New Roman" w:hAnsi="Courier New" w:cs="Courier New"/>
+          <w:color w:val="CC7832"/>
+          <w:sz w:val="18"/>
+          <w:szCs w:val="18"/>
+        </w:rPr>
+        <w:t>depends_on</w:t>
+      </w:r>
+      <w:r>
+        <w:rPr>
+          <w:rFonts w:ascii="Courier New" w:eastAsia="Times New Roman" w:hAnsi="Courier New" w:cs="Courier New"/>
+          <w:color w:val="A9B7C6"/>
+          <w:sz w:val="18"/>
+          <w:szCs w:val="18"/>
+        </w:rPr>
+        <w:t>:</w:t>
+      </w:r>
+      <w:r>
+        <w:rPr>
+          <w:rFonts w:ascii="Courier New" w:eastAsia="Times New Roman" w:hAnsi="Courier New" w:cs="Courier New"/>
+          <w:color w:val="A9B7C6"/>
+          <w:sz w:val="18"/>
+          <w:szCs w:val="18"/>
+        </w:rPr>
+        <w:br/>
+        <w:t xml:space="preserve">      - zookeeper</w:t>
+      </w:r>
+      <w:r>
+        <w:rPr>
+          <w:rFonts w:ascii="Courier New" w:eastAsia="Times New Roman" w:hAnsi="Courier New" w:cs="Courier New"/>
+          <w:color w:val="A9B7C6"/>
+          <w:sz w:val="18"/>
+          <w:szCs w:val="18"/>
+        </w:rPr>
+        <w:br/>
+        <w:t xml:space="preserve">    </w:t>
+      </w:r>
+      <w:r>
+        <w:rPr>
+          <w:rFonts w:ascii="Courier New" w:eastAsia="Times New Roman" w:hAnsi="Courier New" w:cs="Courier New"/>
+          <w:color w:val="CC7832"/>
+          <w:sz w:val="18"/>
+          <w:szCs w:val="18"/>
+        </w:rPr>
+        <w:t>ports</w:t>
+      </w:r>
+      <w:r>
+        <w:rPr>
+          <w:rFonts w:ascii="Courier New" w:eastAsia="Times New Roman" w:hAnsi="Courier New" w:cs="Courier New"/>
+          <w:color w:val="A9B7C6"/>
+          <w:sz w:val="18"/>
+          <w:szCs w:val="18"/>
+        </w:rPr>
+        <w:t>:</w:t>
+      </w:r>
+      <w:r>
+        <w:rPr>
+          <w:rFonts w:ascii="Courier New" w:eastAsia="Times New Roman" w:hAnsi="Courier New" w:cs="Courier New"/>
+          <w:color w:val="A9B7C6"/>
+          <w:sz w:val="18"/>
+          <w:szCs w:val="18"/>
+        </w:rPr>
+        <w:br/>
+        <w:t xml:space="preserve">      - 29092:29092</w:t>
+      </w:r>
+      <w:r>
+        <w:rPr>
+          <w:rFonts w:ascii="Courier New" w:eastAsia="Times New Roman" w:hAnsi="Courier New" w:cs="Courier New"/>
+          <w:color w:val="A9B7C6"/>
+          <w:sz w:val="18"/>
+          <w:szCs w:val="18"/>
+        </w:rPr>
+        <w:br/>
+        <w:t xml:space="preserve">    </w:t>
+      </w:r>
+      <w:r>
+        <w:rPr>
+          <w:rFonts w:ascii="Courier New" w:eastAsia="Times New Roman" w:hAnsi="Courier New" w:cs="Courier New"/>
+          <w:color w:val="CC7832"/>
+          <w:sz w:val="18"/>
+          <w:szCs w:val="18"/>
+        </w:rPr>
+        <w:t>environment</w:t>
+      </w:r>
+      <w:r>
+        <w:rPr>
+          <w:rFonts w:ascii="Courier New" w:eastAsia="Times New Roman" w:hAnsi="Courier New" w:cs="Courier New"/>
+          <w:color w:val="A9B7C6"/>
+          <w:sz w:val="18"/>
+          <w:szCs w:val="18"/>
+        </w:rPr>
+        <w:t>:</w:t>
+      </w:r>
+      <w:r>
+        <w:rPr>
+          <w:rFonts w:ascii="Courier New" w:eastAsia="Times New Roman" w:hAnsi="Courier New" w:cs="Courier New"/>
+          <w:color w:val="A9B7C6"/>
+          <w:sz w:val="18"/>
+          <w:szCs w:val="18"/>
+        </w:rPr>
+        <w:br/>
+        <w:t xml:space="preserve">      </w:t>
+      </w:r>
+      <w:r>
+        <w:rPr>
+          <w:rFonts w:ascii="Courier New" w:eastAsia="Times New Roman" w:hAnsi="Courier New" w:cs="Courier New"/>
+          <w:color w:val="CC7832"/>
+          <w:sz w:val="18"/>
+          <w:szCs w:val="18"/>
+        </w:rPr>
+        <w:t>KAFKA_BROKER_ID</w:t>
+      </w:r>
+      <w:r>
+        <w:rPr>
+          <w:rFonts w:ascii="Courier New" w:eastAsia="Times New Roman" w:hAnsi="Courier New" w:cs="Courier New"/>
+          <w:color w:val="A9B7C6"/>
+          <w:sz w:val="18"/>
+          <w:szCs w:val="18"/>
+        </w:rPr>
+        <w:t>: 1</w:t>
+      </w:r>
+      <w:r>
+        <w:rPr>
+          <w:rFonts w:ascii="Courier New" w:eastAsia="Times New Roman" w:hAnsi="Courier New" w:cs="Courier New"/>
+          <w:color w:val="A9B7C6"/>
+          <w:sz w:val="18"/>
+          <w:szCs w:val="18"/>
+        </w:rPr>
+        <w:br/>
+        <w:t xml:space="preserve">      </w:t>
+      </w:r>
+      <w:r>
+        <w:rPr>
+          <w:rFonts w:ascii="Courier New" w:eastAsia="Times New Roman" w:hAnsi="Courier New" w:cs="Courier New"/>
+          <w:color w:val="CC7832"/>
+          <w:sz w:val="18"/>
+          <w:szCs w:val="18"/>
+        </w:rPr>
+        <w:t>KAFKA_ZOOKEEPER_CONNECT</w:t>
+      </w:r>
+      <w:r>
+        <w:rPr>
+          <w:rFonts w:ascii="Courier New" w:eastAsia="Times New Roman" w:hAnsi="Courier New" w:cs="Courier New"/>
+          <w:color w:val="A9B7C6"/>
+          <w:sz w:val="18"/>
+          <w:szCs w:val="18"/>
+        </w:rPr>
+        <w:t>: zookeeper:2181</w:t>
+      </w:r>
+      <w:r>
+        <w:rPr>
+          <w:rFonts w:ascii="Courier New" w:eastAsia="Times New Roman" w:hAnsi="Courier New" w:cs="Courier New"/>
+          <w:color w:val="A9B7C6"/>
+          <w:sz w:val="18"/>
+          <w:szCs w:val="18"/>
+        </w:rPr>
+        <w:br/>
+        <w:t xml:space="preserve">      </w:t>
+      </w:r>
+      <w:r>
+        <w:rPr>
+          <w:rFonts w:ascii="Courier New" w:eastAsia="Times New Roman" w:hAnsi="Courier New" w:cs="Courier New"/>
+          <w:color w:val="CC7832"/>
+          <w:sz w:val="18"/>
+          <w:szCs w:val="18"/>
+        </w:rPr>
+        <w:t>KAFKA_ADVERTISED_LISTENERS</w:t>
+      </w:r>
+      <w:r>
+        <w:rPr>
+          <w:rFonts w:ascii="Courier New" w:eastAsia="Times New Roman" w:hAnsi="Courier New" w:cs="Courier New"/>
+          <w:color w:val="A9B7C6"/>
+          <w:sz w:val="18"/>
+          <w:szCs w:val="18"/>
+        </w:rPr>
+        <w:t>: PLAINTEXT://kafka:9092,PLAINTEXT_HOST://localhost:29092</w:t>
+      </w:r>
+      <w:r>
+        <w:rPr>
+          <w:rFonts w:ascii="Courier New" w:eastAsia="Times New Roman" w:hAnsi="Courier New" w:cs="Courier New"/>
+          <w:color w:val="A9B7C6"/>
+          <w:sz w:val="18"/>
+          <w:szCs w:val="18"/>
+        </w:rPr>
+        <w:br/>
+        <w:t xml:space="preserve">      </w:t>
+      </w:r>
+      <w:r>
+        <w:rPr>
+          <w:rFonts w:ascii="Courier New" w:eastAsia="Times New Roman" w:hAnsi="Courier New" w:cs="Courier New"/>
+          <w:color w:val="CC7832"/>
+          <w:sz w:val="18"/>
+          <w:szCs w:val="18"/>
+        </w:rPr>
+        <w:t>KAFKA_LISTENER_SECURITY_PROTOCOL_MAP</w:t>
+      </w:r>
+      <w:r>
+        <w:rPr>
+          <w:rFonts w:ascii="Courier New" w:eastAsia="Times New Roman" w:hAnsi="Courier New" w:cs="Courier New"/>
+          <w:color w:val="A9B7C6"/>
+          <w:sz w:val="18"/>
+          <w:szCs w:val="18"/>
+        </w:rPr>
+        <w:t>: PLAINTEXT:PLAINTEXT,PLAINTEXT_HOST:PLAINTEXT</w:t>
+      </w:r>
+      <w:r>
+        <w:rPr>
+          <w:rFonts w:ascii="Courier New" w:eastAsia="Times New Roman" w:hAnsi="Courier New" w:cs="Courier New"/>
+          <w:color w:val="A9B7C6"/>
+          <w:sz w:val="18"/>
+          <w:szCs w:val="18"/>
+        </w:rPr>
+        <w:br/>
+        <w:t xml:space="preserve">      </w:t>
+      </w:r>
+      <w:r>
+        <w:rPr>
+          <w:rFonts w:ascii="Courier New" w:eastAsia="Times New Roman" w:hAnsi="Courier New" w:cs="Courier New"/>
+          <w:color w:val="CC7832"/>
+          <w:sz w:val="18"/>
+          <w:szCs w:val="18"/>
+        </w:rPr>
+        <w:t>KAFKA_INTER_BROKER_LISTENER_NAME</w:t>
+      </w:r>
+      <w:r>
+        <w:rPr>
+          <w:rFonts w:ascii="Courier New" w:eastAsia="Times New Roman" w:hAnsi="Courier New" w:cs="Courier New"/>
+          <w:color w:val="A9B7C6"/>
+          <w:sz w:val="18"/>
+          <w:szCs w:val="18"/>
+        </w:rPr>
+        <w:t>: PLAINTEXT</w:t>
+      </w:r>
+      <w:r>
+        <w:rPr>
+          <w:rFonts w:ascii="Courier New" w:eastAsia="Times New Roman" w:hAnsi="Courier New" w:cs="Courier New"/>
+          <w:color w:val="A9B7C6"/>
+          <w:sz w:val="18"/>
+          <w:szCs w:val="18"/>
+        </w:rPr>
+        <w:br/>
+        <w:t xml:space="preserve">      </w:t>
+      </w:r>
+      <w:r>
+        <w:rPr>
+          <w:rFonts w:ascii="Courier New" w:eastAsia="Times New Roman" w:hAnsi="Courier New" w:cs="Courier New"/>
+          <w:color w:val="CC7832"/>
+          <w:sz w:val="18"/>
+          <w:szCs w:val="18"/>
+        </w:rPr>
+        <w:t>KAFKA_OFFSETS_TOPIC_REPLICATION_FACTOR</w:t>
+      </w:r>
+      <w:r>
+        <w:rPr>
+          <w:rFonts w:ascii="Courier New" w:eastAsia="Times New Roman" w:hAnsi="Courier New" w:cs="Courier New"/>
+          <w:color w:val="A9B7C6"/>
+          <w:sz w:val="18"/>
+          <w:szCs w:val="18"/>
+        </w:rPr>
+        <w:t>: 1</w:t>
+      </w:r>
+    </w:p>
+    <w:p/>
+    <w:p>
+      <w:r>
+        <w:t>&gt; docker compose up -d</w:t>
+      </w:r>
     </w:p>
     <w:p>
       <w:pPr>
@@ -481,6 +982,7 @@
           <w:sz w:val="24"/>
           <w:szCs w:val="24"/>
         </w:rPr>
+        <w:lastRenderedPageBreak/>
         <w:t>2. Send and Receive Message</w:t>
       </w:r>
     </w:p>
@@ -496,22 +998,12 @@
       <w:pPr>
         <w:ind w:left="180"/>
       </w:pPr>
-      <w:proofErr w:type="gramStart"/>
       <w:r>
         <w:t xml:space="preserve">&gt; </w:t>
       </w:r>
       <w:r>
-        <w:t xml:space="preserve"> bin/kafka-console-consumer.sh</w:t>
-      </w:r>
-      <w:proofErr w:type="gramEnd"/>
-      <w:r>
-        <w:t xml:space="preserve"> --bootstrap-server localhost:9092 --topic </w:t>
-      </w:r>
-      <w:proofErr w:type="spellStart"/>
-      <w:r>
-        <w:t>my.first.topic</w:t>
-      </w:r>
-      <w:proofErr w:type="spellEnd"/>
+        <w:t xml:space="preserve"> bin/kafka-console-consumer.sh --bootstrap-server localhost:9092 --topic my.first.topic</w:t>
+      </w:r>
     </w:p>
     <w:p>
       <w:pPr>
@@ -529,18 +1021,8 @@
         <w:t xml:space="preserve">&gt; </w:t>
       </w:r>
       <w:r>
-        <w:t xml:space="preserve">bin/kafka-console-producer.sh --bootstrap-server localhost:9092 --topic </w:t>
-      </w:r>
-      <w:proofErr w:type="spellStart"/>
-      <w:proofErr w:type="gramStart"/>
-      <w:r>
-        <w:t>my.first</w:t>
-      </w:r>
-      <w:proofErr w:type="gramEnd"/>
-      <w:r>
-        <w:t>.topic</w:t>
-      </w:r>
-      <w:proofErr w:type="spellEnd"/>
+        <w:t>bin/kafka-console-producer.sh --bootstrap-server localhost:9092 --topic my.first.topic</w:t>
+      </w:r>
     </w:p>
     <w:p>
       <w:pPr>
@@ -614,15 +1096,8 @@
         <w:t>--</w:t>
       </w:r>
       <w:r>
-        <w:t xml:space="preserve">topic </w:t>
-      </w:r>
-      <w:proofErr w:type="spellStart"/>
-      <w:proofErr w:type="gramStart"/>
-      <w:r>
-        <w:t>my.new.topic</w:t>
-      </w:r>
-      <w:proofErr w:type="spellEnd"/>
-      <w:proofErr w:type="gramEnd"/>
+        <w:t>topic my.new.topic</w:t>
+      </w:r>
     </w:p>
     <w:p>
       <w:pPr>
@@ -655,15 +1130,8 @@
         <w:t>describe</w:t>
       </w:r>
       <w:r>
-        <w:t xml:space="preserve"> --topic </w:t>
-      </w:r>
-      <w:proofErr w:type="spellStart"/>
-      <w:proofErr w:type="gramStart"/>
-      <w:r>
-        <w:t>my.new.topic</w:t>
-      </w:r>
-      <w:proofErr w:type="spellEnd"/>
-      <w:proofErr w:type="gramEnd"/>
+        <w:t xml:space="preserve"> --topic my.new.topic</w:t>
+      </w:r>
     </w:p>
     <w:p>
       <w:pPr>
@@ -689,7 +1157,7 @@
                     <pic:cNvPicPr/>
                   </pic:nvPicPr>
                   <pic:blipFill>
-                    <a:blip r:embed="rId6"/>
+                    <a:blip r:embed="rId7"/>
                     <a:stretch>
                       <a:fillRect/>
                     </a:stretch>
@@ -729,17 +1197,7 @@
         <w:t>bin/kafka</w:t>
       </w:r>
       <w:r>
-        <w:t xml:space="preserve">-topics.sh --bootstrap-server localhost:9092 --alter --topic </w:t>
-      </w:r>
-      <w:proofErr w:type="spellStart"/>
-      <w:proofErr w:type="gramStart"/>
-      <w:r>
-        <w:t>my.new.topic</w:t>
-      </w:r>
-      <w:proofErr w:type="spellEnd"/>
-      <w:proofErr w:type="gramEnd"/>
-      <w:r>
-        <w:t xml:space="preserve"> --partitions 3</w:t>
+        <w:t>-topics.sh --bootstrap-server localhost:9092 --alter --topic my.new.topic --partitions 3</w:t>
       </w:r>
     </w:p>
     <w:p>
@@ -747,7 +1205,6 @@
         <w:ind w:left="180"/>
       </w:pPr>
       <w:r>
-        <w:lastRenderedPageBreak/>
         <w:t>Now if show the topic information again, it shows:</w:t>
       </w:r>
       <w:r>
@@ -773,7 +1230,7 @@
                     <pic:cNvPicPr/>
                   </pic:nvPicPr>
                   <pic:blipFill>
-                    <a:blip r:embed="rId7"/>
+                    <a:blip r:embed="rId8"/>
                     <a:stretch>
                       <a:fillRect/>
                     </a:stretch>
@@ -813,15 +1270,8 @@
         <w:t>bin/kafka</w:t>
       </w:r>
       <w:r>
-        <w:t xml:space="preserve">-topics.sh --bootstrap-server localhost:9092 --delete --topic </w:t>
-      </w:r>
-      <w:proofErr w:type="spellStart"/>
-      <w:proofErr w:type="gramStart"/>
-      <w:r>
-        <w:t>my.new.topic</w:t>
-      </w:r>
-      <w:proofErr w:type="spellEnd"/>
-      <w:proofErr w:type="gramEnd"/>
+        <w:t>-topics.sh --bootstrap-server localhost:9092 --delete --topic my.new.topic</w:t>
+      </w:r>
     </w:p>
     <w:p>
       <w:pPr>
@@ -848,20 +1298,7 @@
         <w:t xml:space="preserve">&gt; </w:t>
       </w:r>
       <w:r>
-        <w:t xml:space="preserve">bin/kafka-topics.sh --bootstrap-server localhost:9092 --create --topic </w:t>
-      </w:r>
-      <w:proofErr w:type="spellStart"/>
-      <w:proofErr w:type="gramStart"/>
-      <w:r>
-        <w:t>cg.demo</w:t>
-      </w:r>
-      <w:proofErr w:type="gramEnd"/>
-      <w:r>
-        <w:t>.topic</w:t>
-      </w:r>
-      <w:proofErr w:type="spellEnd"/>
-      <w:r>
-        <w:t xml:space="preserve"> --partitions 5</w:t>
+        <w:t>bin/kafka-topics.sh --bootstrap-server localhost:9092 --create --topic cg.demo.topic --partitions 5</w:t>
       </w:r>
     </w:p>
     <w:p>
@@ -917,38 +1354,16 @@
         <w:t xml:space="preserve">&gt; </w:t>
       </w:r>
       <w:r>
-        <w:t xml:space="preserve">bin/kafka-console-consumer.sh --bootstrap-server localhost:9092 --topic </w:t>
-      </w:r>
-      <w:proofErr w:type="spellStart"/>
-      <w:proofErr w:type="gramStart"/>
-      <w:r>
-        <w:t>cg.demo</w:t>
-      </w:r>
-      <w:proofErr w:type="gramEnd"/>
-      <w:r>
-        <w:t>.topic</w:t>
-      </w:r>
-      <w:proofErr w:type="spellEnd"/>
-      <w:r>
-        <w:t xml:space="preserve"> --group </w:t>
-      </w:r>
-      <w:proofErr w:type="spellStart"/>
+        <w:t>bin/kafka-console-consumer.sh --bootstrap-server localhost:9092 --topic cg.demo.topic --group my.new.group</w:t>
+      </w:r>
+    </w:p>
+    <w:p>
+      <w:r>
+        <w:t>List consumer groups again to check the new consumer group “</w:t>
+      </w:r>
       <w:r>
         <w:t>my.new.group</w:t>
       </w:r>
-      <w:proofErr w:type="spellEnd"/>
-    </w:p>
-    <w:p>
-      <w:r>
-        <w:t>List consumer groups again to check the new consumer group “</w:t>
-      </w:r>
-      <w:proofErr w:type="spellStart"/>
-      <w:proofErr w:type="gramStart"/>
-      <w:r>
-        <w:t>my.new.group</w:t>
-      </w:r>
-      <w:proofErr w:type="spellEnd"/>
-      <w:proofErr w:type="gramEnd"/>
       <w:r>
         <w:t>”</w:t>
       </w:r>
@@ -969,15 +1384,8 @@
         <w:t>bin/kafka-consumer-groups.sh --bootstrap-server localhost:9092</w:t>
       </w:r>
       <w:r>
-        <w:t xml:space="preserve"> --describe --group </w:t>
-      </w:r>
-      <w:proofErr w:type="spellStart"/>
-      <w:proofErr w:type="gramStart"/>
-      <w:r>
-        <w:t>my.new.group</w:t>
-      </w:r>
-      <w:proofErr w:type="spellEnd"/>
-      <w:proofErr w:type="gramEnd"/>
+        <w:t xml:space="preserve"> --describe --group my.new.group</w:t>
+      </w:r>
     </w:p>
     <w:p>
       <w:r>
@@ -1000,7 +1408,7 @@
                     <pic:cNvPicPr/>
                   </pic:nvPicPr>
                   <pic:blipFill>
-                    <a:blip r:embed="rId8"/>
+                    <a:blip r:embed="rId9"/>
                     <a:stretch>
                       <a:fillRect/>
                     </a:stretch>
@@ -1026,6 +1434,7 @@
         <w:pStyle w:val="Heading3"/>
       </w:pPr>
       <w:r>
+        <w:lastRenderedPageBreak/>
         <w:t xml:space="preserve">3.4 </w:t>
       </w:r>
       <w:r>
@@ -1037,17 +1446,7 @@
         <w:t xml:space="preserve">&gt; </w:t>
       </w:r>
       <w:r>
-        <w:t xml:space="preserve">bin/kafka-consumer-groups.sh --bootstrap-server localhost:9092 --describe --group </w:t>
-      </w:r>
-      <w:proofErr w:type="spellStart"/>
-      <w:proofErr w:type="gramStart"/>
-      <w:r>
-        <w:t>my.new.group</w:t>
-      </w:r>
-      <w:proofErr w:type="spellEnd"/>
-      <w:proofErr w:type="gramEnd"/>
-      <w:r>
-        <w:t xml:space="preserve"> --state</w:t>
+        <w:t>bin/kafka-consumer-groups.sh --bootstrap-server localhost:9092 --describe --group my.new.group --state</w:t>
       </w:r>
     </w:p>
     <w:p>
@@ -1071,7 +1470,7 @@
                     <pic:cNvPicPr/>
                   </pic:nvPicPr>
                   <pic:blipFill>
-                    <a:blip r:embed="rId9"/>
+                    <a:blip r:embed="rId10"/>
                     <a:stretch>
                       <a:fillRect/>
                     </a:stretch>
@@ -1102,17 +1501,7 @@
         <w:t xml:space="preserve">&gt; </w:t>
       </w:r>
       <w:r>
-        <w:t xml:space="preserve">bin/kafka-consumer-groups.sh --bootstrap-server localhost:9092 --describe --group </w:t>
-      </w:r>
-      <w:proofErr w:type="spellStart"/>
-      <w:proofErr w:type="gramStart"/>
-      <w:r>
-        <w:t>my.new.group</w:t>
-      </w:r>
-      <w:proofErr w:type="spellEnd"/>
-      <w:proofErr w:type="gramEnd"/>
-      <w:r>
-        <w:t xml:space="preserve"> </w:t>
+        <w:t xml:space="preserve">bin/kafka-consumer-groups.sh --bootstrap-server localhost:9092 --describe --group my.new.group </w:t>
       </w:r>
       <w:r>
         <w:t>–</w:t>
@@ -1142,7 +1531,7 @@
                     <pic:cNvPicPr/>
                   </pic:nvPicPr>
                   <pic:blipFill>
-                    <a:blip r:embed="rId10"/>
+                    <a:blip r:embed="rId11"/>
                     <a:stretch>
                       <a:fillRect/>
                     </a:stretch>
@@ -1191,13 +1580,8 @@
     </w:p>
     <w:p>
       <w:r>
-        <w:t xml:space="preserve">Start </w:t>
-      </w:r>
-      <w:proofErr w:type="spellStart"/>
-      <w:r>
-        <w:t>DispatchApplication</w:t>
-      </w:r>
-      <w:proofErr w:type="spellEnd"/>
+        <w:t>Start DispatchApplication</w:t>
+      </w:r>
     </w:p>
     <w:p>
       <w:r>
@@ -1206,17 +1590,7 @@
     </w:p>
     <w:p>
       <w:r>
-        <w:t>Send message(s) to Kafka topic “</w:t>
-      </w:r>
-      <w:proofErr w:type="spellStart"/>
-      <w:proofErr w:type="gramStart"/>
-      <w:r>
-        <w:t>order.created</w:t>
-      </w:r>
-      <w:proofErr w:type="spellEnd"/>
-      <w:proofErr w:type="gramEnd"/>
-      <w:r>
-        <w:t>”.</w:t>
+        <w:t>Send message(s) to Kafka topic “order.created”.</w:t>
       </w:r>
     </w:p>
     <w:p>
@@ -1236,16 +1610,7 @@
     </w:p>
     <w:p>
       <w:r>
-        <w:lastRenderedPageBreak/>
-        <w:t xml:space="preserve">The </w:t>
-      </w:r>
-      <w:proofErr w:type="spellStart"/>
-      <w:r>
-        <w:t>KafkaListener</w:t>
-      </w:r>
-      <w:proofErr w:type="spellEnd"/>
-      <w:r>
-        <w:t xml:space="preserve"> in the Spring Boot application consumes the message, and </w:t>
+        <w:t xml:space="preserve">The KafkaListener in the Spring Boot application consumes the message, and </w:t>
       </w:r>
       <w:r>
         <w:t>print in the console:</w:t>
@@ -1270,7 +1635,7 @@
                     <pic:cNvPicPr/>
                   </pic:nvPicPr>
                   <pic:blipFill>
-                    <a:blip r:embed="rId11"/>
+                    <a:blip r:embed="rId12"/>
                     <a:stretch>
                       <a:fillRect/>
                     </a:stretch>
@@ -1296,15 +1661,7 @@
         <w:pStyle w:val="Heading3"/>
       </w:pPr>
       <w:r>
-        <w:t xml:space="preserve">4.2 JSON </w:t>
-      </w:r>
-      <w:proofErr w:type="spellStart"/>
-      <w:r>
-        <w:t>Deserializer</w:t>
-      </w:r>
-      <w:proofErr w:type="spellEnd"/>
-      <w:r>
-        <w:t xml:space="preserve"> and Error Handling</w:t>
+        <w:t>4.2 JSON Deserializer and Error Handling</w:t>
       </w:r>
     </w:p>
     <w:p/>
@@ -1984,6 +2341,54 @@
       <w:szCs w:val="24"/>
     </w:rPr>
   </w:style>
+  <w:style w:type="paragraph" w:styleId="HTMLPreformatted">
+    <w:name w:val="HTML Preformatted"/>
+    <w:basedOn w:val="Normal"/>
+    <w:link w:val="HTMLPreformattedChar"/>
+    <w:uiPriority w:val="99"/>
+    <w:semiHidden/>
+    <w:unhideWhenUsed/>
+    <w:rsid w:val="00446840"/>
+    <w:pPr>
+      <w:tabs>
+        <w:tab w:val="left" w:pos="916"/>
+        <w:tab w:val="left" w:pos="1832"/>
+        <w:tab w:val="left" w:pos="2748"/>
+        <w:tab w:val="left" w:pos="3664"/>
+        <w:tab w:val="left" w:pos="4580"/>
+        <w:tab w:val="left" w:pos="5496"/>
+        <w:tab w:val="left" w:pos="6412"/>
+        <w:tab w:val="left" w:pos="7328"/>
+        <w:tab w:val="left" w:pos="8244"/>
+        <w:tab w:val="left" w:pos="9160"/>
+        <w:tab w:val="left" w:pos="10076"/>
+        <w:tab w:val="left" w:pos="10992"/>
+        <w:tab w:val="left" w:pos="11908"/>
+        <w:tab w:val="left" w:pos="12824"/>
+        <w:tab w:val="left" w:pos="13740"/>
+        <w:tab w:val="left" w:pos="14656"/>
+      </w:tabs>
+      <w:spacing w:after="0" w:line="240" w:lineRule="auto"/>
+    </w:pPr>
+    <w:rPr>
+      <w:rFonts w:ascii="Courier New" w:eastAsia="Times New Roman" w:hAnsi="Courier New" w:cs="Courier New"/>
+      <w:sz w:val="20"/>
+      <w:szCs w:val="20"/>
+    </w:rPr>
+  </w:style>
+  <w:style w:type="character" w:customStyle="1" w:styleId="HTMLPreformattedChar">
+    <w:name w:val="HTML Preformatted Char"/>
+    <w:basedOn w:val="DefaultParagraphFont"/>
+    <w:link w:val="HTMLPreformatted"/>
+    <w:uiPriority w:val="99"/>
+    <w:semiHidden/>
+    <w:rsid w:val="00446840"/>
+    <w:rPr>
+      <w:rFonts w:ascii="Courier New" w:eastAsia="Times New Roman" w:hAnsi="Courier New" w:cs="Courier New"/>
+      <w:sz w:val="20"/>
+      <w:szCs w:val="20"/>
+    </w:rPr>
+  </w:style>
 </w:styles>
 </file>
 

</xml_diff>